<commit_message>
Analysis of identifcation data
</commit_message>
<xml_diff>
--- a/analysis/Experiment 3/ranking_analysis.docx
+++ b/analysis/Experiment 3/ranking_analysis.docx
@@ -4921,7 +4921,7 @@
         <w:rPr>
           <w:rStyle w:val="VerbatimChar"/>
         </w:rPr>
-        <w:t xml:space="preserve">## [1] "Model fitting begins at 2019-05-15 09:11:37"</w:t>
+        <w:t xml:space="preserve">## [1] "Model fitting begins at 2019-05-15 17:01:12"</w:t>
       </w:r>
       <w:r>
         <w:br w:type="textWrapping"/>
@@ -4930,7 +4930,7 @@
         <w:rPr>
           <w:rStyle w:val="VerbatimChar"/>
         </w:rPr>
-        <w:t xml:space="preserve">## [1] "Model fitting stopped at 2019-05-15 09:11:38"</w:t>
+        <w:t xml:space="preserve">## [1] "Model fitting stopped at 2019-05-15 17:01:13"</w:t>
       </w:r>
       <w:r>
         <w:br w:type="textWrapping"/>
@@ -4939,7 +4939,7 @@
         <w:rPr>
           <w:rStyle w:val="VerbatimChar"/>
         </w:rPr>
-        <w:t xml:space="preserve">## Time difference of 0.866504 secs</w:t>
+        <w:t xml:space="preserve">## Time difference of 0.977808 secs</w:t>
       </w:r>
     </w:p>
     <w:p>
@@ -5040,7 +5040,7 @@
         <w:rPr>
           <w:rStyle w:val="VerbatimChar"/>
         </w:rPr>
-        <w:t xml:space="preserve">## [1] "Model fitting begins at 2019-05-15 09:11:38"</w:t>
+        <w:t xml:space="preserve">## [1] "Model fitting begins at 2019-05-15 17:01:13"</w:t>
       </w:r>
       <w:r>
         <w:br w:type="textWrapping"/>
@@ -5049,7 +5049,7 @@
         <w:rPr>
           <w:rStyle w:val="VerbatimChar"/>
         </w:rPr>
-        <w:t xml:space="preserve">## [1] "Model fitting stopped at 2019-05-15 09:11:38"</w:t>
+        <w:t xml:space="preserve">## [1] "Model fitting stopped at 2019-05-15 17:01:13"</w:t>
       </w:r>
       <w:r>
         <w:br w:type="textWrapping"/>
@@ -5058,7 +5058,7 @@
         <w:rPr>
           <w:rStyle w:val="VerbatimChar"/>
         </w:rPr>
-        <w:t xml:space="preserve">## Time difference of 0.3607981 secs</w:t>
+        <w:t xml:space="preserve">## Time difference of 0.4513302 secs</w:t>
       </w:r>
     </w:p>
     <w:p>
@@ -5159,7 +5159,7 @@
         <w:rPr>
           <w:rStyle w:val="VerbatimChar"/>
         </w:rPr>
-        <w:t xml:space="preserve">## [1] "Model fitting begins at 2019-05-15 09:11:38"</w:t>
+        <w:t xml:space="preserve">## [1] "Model fitting begins at 2019-05-15 17:01:13"</w:t>
       </w:r>
       <w:r>
         <w:br w:type="textWrapping"/>
@@ -5168,7 +5168,7 @@
         <w:rPr>
           <w:rStyle w:val="VerbatimChar"/>
         </w:rPr>
-        <w:t xml:space="preserve">## [1] "Model fitting stopped at 2019-05-15 09:11:39"</w:t>
+        <w:t xml:space="preserve">## [1] "Model fitting stopped at 2019-05-15 17:01:14"</w:t>
       </w:r>
       <w:r>
         <w:br w:type="textWrapping"/>
@@ -5177,7 +5177,7 @@
         <w:rPr>
           <w:rStyle w:val="VerbatimChar"/>
         </w:rPr>
-        <w:t xml:space="preserve">## Time difference of 0.6706159 secs</w:t>
+        <w:t xml:space="preserve">## Time difference of 0.880717 secs</w:t>
       </w:r>
     </w:p>
     <w:p>
@@ -5359,7 +5359,7 @@
     </w:lvl>
   </w:abstractNum>
   <w:abstractNum w:abstractNumId="990">
-    <w:nsid w:val="48f14c38"/>
+    <w:nsid w:val="9c4daa0c"/>
     <w:multiLevelType w:val="multilevel"/>
     <w:lvl w:ilvl="0">
       <w:numFmt w:val="bullet"/>

</xml_diff>